<commit_message>
Vergeten inhoudsopgave bij te werken
</commit_message>
<xml_diff>
--- a/Documentatie/Individuele inleveropdrachten/Functioneel Ontwerp/Functioneel Ontwerp - Yaimo Collins (v1.0).docx
+++ b/Documentatie/Individuele inleveropdrachten/Functioneel Ontwerp/Functioneel Ontwerp - Yaimo Collins (v1.0).docx
@@ -348,7 +348,7 @@
             </w:rPr>
             <w:fldChar w:fldCharType="separate"/>
           </w:r>
-          <w:hyperlink w:anchor="_Toc3380637" w:history="1">
+          <w:hyperlink w:anchor="_Toc4673490" w:history="1">
             <w:r>
               <w:rPr>
                 <w:rStyle w:val="Hyperlink"/>
@@ -375,7 +375,7 @@
                 <w:noProof/>
                 <w:webHidden/>
               </w:rPr>
-              <w:instrText xml:space="preserve"> PAGEREF _Toc3380637 \h </w:instrText>
+              <w:instrText xml:space="preserve"> PAGEREF _Toc4673490 \h </w:instrText>
             </w:r>
             <w:r>
               <w:rPr>
@@ -418,7 +418,7 @@
               <w:lang w:val="en-US"/>
             </w:rPr>
           </w:pPr>
-          <w:hyperlink w:anchor="_Toc3380638" w:history="1">
+          <w:hyperlink w:anchor="_Toc4673491" w:history="1">
             <w:r>
               <w:rPr>
                 <w:rStyle w:val="Hyperlink"/>
@@ -445,7 +445,7 @@
                 <w:noProof/>
                 <w:webHidden/>
               </w:rPr>
-              <w:instrText xml:space="preserve"> PAGEREF _Toc3380638 \h </w:instrText>
+              <w:instrText xml:space="preserve"> PAGEREF _Toc4673491 \h </w:instrText>
             </w:r>
             <w:r>
               <w:rPr>
@@ -488,7 +488,7 @@
               <w:lang w:val="en-US"/>
             </w:rPr>
           </w:pPr>
-          <w:hyperlink w:anchor="_Toc3380639" w:history="1">
+          <w:hyperlink w:anchor="_Toc4673492" w:history="1">
             <w:r>
               <w:rPr>
                 <w:rStyle w:val="Hyperlink"/>
@@ -515,7 +515,7 @@
                 <w:noProof/>
                 <w:webHidden/>
               </w:rPr>
-              <w:instrText xml:space="preserve"> PAGEREF _Toc3380639 \h </w:instrText>
+              <w:instrText xml:space="preserve"> PAGEREF _Toc4673492 \h </w:instrText>
             </w:r>
             <w:r>
               <w:rPr>
@@ -558,7 +558,7 @@
               <w:lang w:val="en-US"/>
             </w:rPr>
           </w:pPr>
-          <w:hyperlink w:anchor="_Toc3380640" w:history="1">
+          <w:hyperlink w:anchor="_Toc4673493" w:history="1">
             <w:r>
               <w:rPr>
                 <w:rStyle w:val="Hyperlink"/>
@@ -585,7 +585,7 @@
                 <w:noProof/>
                 <w:webHidden/>
               </w:rPr>
-              <w:instrText xml:space="preserve"> PAGEREF _Toc3380640 \h </w:instrText>
+              <w:instrText xml:space="preserve"> PAGEREF _Toc4673493 \h </w:instrText>
             </w:r>
             <w:r>
               <w:rPr>
@@ -628,7 +628,7 @@
               <w:lang w:val="en-US"/>
             </w:rPr>
           </w:pPr>
-          <w:hyperlink w:anchor="_Toc3380641" w:history="1">
+          <w:hyperlink w:anchor="_Toc4673494" w:history="1">
             <w:r>
               <w:rPr>
                 <w:rStyle w:val="Hyperlink"/>
@@ -655,7 +655,7 @@
                 <w:noProof/>
                 <w:webHidden/>
               </w:rPr>
-              <w:instrText xml:space="preserve"> PAGEREF _Toc3380641 \h </w:instrText>
+              <w:instrText xml:space="preserve"> PAGEREF _Toc4673494 \h </w:instrText>
             </w:r>
             <w:r>
               <w:rPr>
@@ -676,6 +676,426 @@
                 <w:webHidden/>
               </w:rPr>
               <w:t>7</w:t>
+            </w:r>
+            <w:r>
+              <w:rPr>
+                <w:noProof/>
+                <w:webHidden/>
+              </w:rPr>
+              <w:fldChar w:fldCharType="end"/>
+            </w:r>
+          </w:hyperlink>
+        </w:p>
+        <w:p>
+          <w:pPr>
+            <w:pStyle w:val="Inhopg1"/>
+            <w:tabs>
+              <w:tab w:val="right" w:leader="dot" w:pos="9396"/>
+            </w:tabs>
+            <w:rPr>
+              <w:rFonts w:eastAsiaTheme="minorEastAsia"/>
+              <w:noProof/>
+              <w:lang w:val="en-US"/>
+            </w:rPr>
+          </w:pPr>
+          <w:hyperlink w:anchor="_Toc4673495" w:history="1">
+            <w:r>
+              <w:rPr>
+                <w:rStyle w:val="Hyperlink"/>
+                <w:noProof/>
+              </w:rPr>
+              <w:t>Lijst van pagina’s</w:t>
+            </w:r>
+            <w:r>
+              <w:rPr>
+                <w:noProof/>
+                <w:webHidden/>
+              </w:rPr>
+              <w:tab/>
+            </w:r>
+            <w:r>
+              <w:rPr>
+                <w:noProof/>
+                <w:webHidden/>
+              </w:rPr>
+              <w:fldChar w:fldCharType="begin"/>
+            </w:r>
+            <w:r>
+              <w:rPr>
+                <w:noProof/>
+                <w:webHidden/>
+              </w:rPr>
+              <w:instrText xml:space="preserve"> PAGEREF _Toc4673495 \h </w:instrText>
+            </w:r>
+            <w:r>
+              <w:rPr>
+                <w:noProof/>
+                <w:webHidden/>
+              </w:rPr>
+            </w:r>
+            <w:r>
+              <w:rPr>
+                <w:noProof/>
+                <w:webHidden/>
+              </w:rPr>
+              <w:fldChar w:fldCharType="separate"/>
+            </w:r>
+            <w:r>
+              <w:rPr>
+                <w:noProof/>
+                <w:webHidden/>
+              </w:rPr>
+              <w:t>8</w:t>
+            </w:r>
+            <w:r>
+              <w:rPr>
+                <w:noProof/>
+                <w:webHidden/>
+              </w:rPr>
+              <w:fldChar w:fldCharType="end"/>
+            </w:r>
+          </w:hyperlink>
+        </w:p>
+        <w:p>
+          <w:pPr>
+            <w:pStyle w:val="Inhopg1"/>
+            <w:tabs>
+              <w:tab w:val="right" w:leader="dot" w:pos="9396"/>
+            </w:tabs>
+            <w:rPr>
+              <w:rFonts w:eastAsiaTheme="minorEastAsia"/>
+              <w:noProof/>
+              <w:lang w:val="en-US"/>
+            </w:rPr>
+          </w:pPr>
+          <w:hyperlink w:anchor="_Toc4673496" w:history="1">
+            <w:r>
+              <w:rPr>
+                <w:rStyle w:val="Hyperlink"/>
+                <w:noProof/>
+              </w:rPr>
+              <w:t>Wireframes</w:t>
+            </w:r>
+            <w:r>
+              <w:rPr>
+                <w:noProof/>
+                <w:webHidden/>
+              </w:rPr>
+              <w:tab/>
+            </w:r>
+            <w:r>
+              <w:rPr>
+                <w:noProof/>
+                <w:webHidden/>
+              </w:rPr>
+              <w:fldChar w:fldCharType="begin"/>
+            </w:r>
+            <w:r>
+              <w:rPr>
+                <w:noProof/>
+                <w:webHidden/>
+              </w:rPr>
+              <w:instrText xml:space="preserve"> PAGEREF _Toc4673496 \h </w:instrText>
+            </w:r>
+            <w:r>
+              <w:rPr>
+                <w:noProof/>
+                <w:webHidden/>
+              </w:rPr>
+            </w:r>
+            <w:r>
+              <w:rPr>
+                <w:noProof/>
+                <w:webHidden/>
+              </w:rPr>
+              <w:fldChar w:fldCharType="separate"/>
+            </w:r>
+            <w:r>
+              <w:rPr>
+                <w:noProof/>
+                <w:webHidden/>
+              </w:rPr>
+              <w:t>9</w:t>
+            </w:r>
+            <w:r>
+              <w:rPr>
+                <w:noProof/>
+                <w:webHidden/>
+              </w:rPr>
+              <w:fldChar w:fldCharType="end"/>
+            </w:r>
+          </w:hyperlink>
+        </w:p>
+        <w:p>
+          <w:pPr>
+            <w:pStyle w:val="Inhopg2"/>
+            <w:tabs>
+              <w:tab w:val="right" w:leader="dot" w:pos="9396"/>
+            </w:tabs>
+            <w:rPr>
+              <w:rFonts w:eastAsiaTheme="minorEastAsia"/>
+              <w:noProof/>
+              <w:lang w:val="en-US"/>
+            </w:rPr>
+          </w:pPr>
+          <w:hyperlink w:anchor="_Toc4673497" w:history="1">
+            <w:r>
+              <w:rPr>
+                <w:rStyle w:val="Hyperlink"/>
+                <w:noProof/>
+              </w:rPr>
+              <w:t>Homescreen</w:t>
+            </w:r>
+            <w:r>
+              <w:rPr>
+                <w:noProof/>
+                <w:webHidden/>
+              </w:rPr>
+              <w:tab/>
+            </w:r>
+            <w:r>
+              <w:rPr>
+                <w:noProof/>
+                <w:webHidden/>
+              </w:rPr>
+              <w:fldChar w:fldCharType="begin"/>
+            </w:r>
+            <w:r>
+              <w:rPr>
+                <w:noProof/>
+                <w:webHidden/>
+              </w:rPr>
+              <w:instrText xml:space="preserve"> PAGEREF _Toc4673497 \h </w:instrText>
+            </w:r>
+            <w:r>
+              <w:rPr>
+                <w:noProof/>
+                <w:webHidden/>
+              </w:rPr>
+            </w:r>
+            <w:r>
+              <w:rPr>
+                <w:noProof/>
+                <w:webHidden/>
+              </w:rPr>
+              <w:fldChar w:fldCharType="separate"/>
+            </w:r>
+            <w:r>
+              <w:rPr>
+                <w:noProof/>
+                <w:webHidden/>
+              </w:rPr>
+              <w:t>9</w:t>
+            </w:r>
+            <w:r>
+              <w:rPr>
+                <w:noProof/>
+                <w:webHidden/>
+              </w:rPr>
+              <w:fldChar w:fldCharType="end"/>
+            </w:r>
+          </w:hyperlink>
+        </w:p>
+        <w:p>
+          <w:pPr>
+            <w:pStyle w:val="Inhopg2"/>
+            <w:tabs>
+              <w:tab w:val="right" w:leader="dot" w:pos="9396"/>
+            </w:tabs>
+            <w:rPr>
+              <w:rFonts w:eastAsiaTheme="minorEastAsia"/>
+              <w:noProof/>
+              <w:lang w:val="en-US"/>
+            </w:rPr>
+          </w:pPr>
+          <w:hyperlink w:anchor="_Toc4673498" w:history="1">
+            <w:r>
+              <w:rPr>
+                <w:rStyle w:val="Hyperlink"/>
+                <w:noProof/>
+              </w:rPr>
+              <w:t>Activiteiten</w:t>
+            </w:r>
+            <w:r>
+              <w:rPr>
+                <w:noProof/>
+                <w:webHidden/>
+              </w:rPr>
+              <w:tab/>
+            </w:r>
+            <w:r>
+              <w:rPr>
+                <w:noProof/>
+                <w:webHidden/>
+              </w:rPr>
+              <w:fldChar w:fldCharType="begin"/>
+            </w:r>
+            <w:r>
+              <w:rPr>
+                <w:noProof/>
+                <w:webHidden/>
+              </w:rPr>
+              <w:instrText xml:space="preserve"> PAGEREF _Toc4673498 \h </w:instrText>
+            </w:r>
+            <w:r>
+              <w:rPr>
+                <w:noProof/>
+                <w:webHidden/>
+              </w:rPr>
+            </w:r>
+            <w:r>
+              <w:rPr>
+                <w:noProof/>
+                <w:webHidden/>
+              </w:rPr>
+              <w:fldChar w:fldCharType="separate"/>
+            </w:r>
+            <w:r>
+              <w:rPr>
+                <w:noProof/>
+                <w:webHidden/>
+              </w:rPr>
+              <w:t>9</w:t>
+            </w:r>
+            <w:r>
+              <w:rPr>
+                <w:noProof/>
+                <w:webHidden/>
+              </w:rPr>
+              <w:fldChar w:fldCharType="end"/>
+            </w:r>
+          </w:hyperlink>
+        </w:p>
+        <w:p>
+          <w:pPr>
+            <w:pStyle w:val="Inhopg2"/>
+            <w:tabs>
+              <w:tab w:val="right" w:leader="dot" w:pos="9396"/>
+            </w:tabs>
+            <w:rPr>
+              <w:rFonts w:eastAsiaTheme="minorEastAsia"/>
+              <w:noProof/>
+              <w:lang w:val="en-US"/>
+            </w:rPr>
+          </w:pPr>
+          <w:hyperlink w:anchor="_Toc4673499" w:history="1">
+            <w:r>
+              <w:rPr>
+                <w:rStyle w:val="Hyperlink"/>
+                <w:noProof/>
+              </w:rPr>
+              <w:t>Contact</w:t>
+            </w:r>
+            <w:r>
+              <w:rPr>
+                <w:noProof/>
+                <w:webHidden/>
+              </w:rPr>
+              <w:tab/>
+            </w:r>
+            <w:r>
+              <w:rPr>
+                <w:noProof/>
+                <w:webHidden/>
+              </w:rPr>
+              <w:fldChar w:fldCharType="begin"/>
+            </w:r>
+            <w:r>
+              <w:rPr>
+                <w:noProof/>
+                <w:webHidden/>
+              </w:rPr>
+              <w:instrText xml:space="preserve"> PAGEREF _Toc4673499 \h </w:instrText>
+            </w:r>
+            <w:r>
+              <w:rPr>
+                <w:noProof/>
+                <w:webHidden/>
+              </w:rPr>
+            </w:r>
+            <w:r>
+              <w:rPr>
+                <w:noProof/>
+                <w:webHidden/>
+              </w:rPr>
+              <w:fldChar w:fldCharType="separate"/>
+            </w:r>
+            <w:r>
+              <w:rPr>
+                <w:noProof/>
+                <w:webHidden/>
+              </w:rPr>
+              <w:t>10</w:t>
+            </w:r>
+            <w:r>
+              <w:rPr>
+                <w:noProof/>
+                <w:webHidden/>
+              </w:rPr>
+              <w:fldChar w:fldCharType="end"/>
+            </w:r>
+          </w:hyperlink>
+        </w:p>
+        <w:p>
+          <w:pPr>
+            <w:pStyle w:val="Inhopg2"/>
+            <w:tabs>
+              <w:tab w:val="right" w:leader="dot" w:pos="9396"/>
+            </w:tabs>
+            <w:rPr>
+              <w:rFonts w:eastAsiaTheme="minorEastAsia"/>
+              <w:noProof/>
+              <w:lang w:val="en-US"/>
+            </w:rPr>
+          </w:pPr>
+          <w:hyperlink w:anchor="_Toc4673500" w:history="1">
+            <w:r>
+              <w:rPr>
+                <w:rStyle w:val="Hyperlink"/>
+                <w:noProof/>
+              </w:rPr>
+              <w:t>Login</w:t>
+            </w:r>
+            <w:r>
+              <w:rPr>
+                <w:noProof/>
+                <w:webHidden/>
+              </w:rPr>
+              <w:tab/>
+            </w:r>
+            <w:r>
+              <w:rPr>
+                <w:noProof/>
+                <w:webHidden/>
+              </w:rPr>
+              <w:fldChar w:fldCharType="begin"/>
+            </w:r>
+            <w:r>
+              <w:rPr>
+                <w:noProof/>
+                <w:webHidden/>
+              </w:rPr>
+              <w:instrText xml:space="preserve"> PAGEREF _Toc4673500 \h </w:instrText>
+            </w:r>
+            <w:r>
+              <w:rPr>
+                <w:noProof/>
+                <w:webHidden/>
+              </w:rPr>
+            </w:r>
+            <w:r>
+              <w:rPr>
+                <w:noProof/>
+                <w:webHidden/>
+              </w:rPr>
+              <w:fldChar w:fldCharType="separate"/>
+            </w:r>
+            <w:r>
+              <w:rPr>
+                <w:noProof/>
+                <w:webHidden/>
+              </w:rPr>
+              <w:t>10</w:t>
             </w:r>
             <w:r>
               <w:rPr>
@@ -709,23 +1129,25 @@
       <w:r>
         <w:br w:type="page"/>
       </w:r>
+      <w:bookmarkStart w:id="0" w:name="_GoBack"/>
+      <w:bookmarkEnd w:id="0"/>
     </w:p>
     <w:p>
       <w:pPr>
         <w:pStyle w:val="Kop1"/>
       </w:pPr>
-      <w:bookmarkStart w:id="0" w:name="_Toc3380637"/>
+      <w:bookmarkStart w:id="1" w:name="_Toc4673490"/>
       <w:r>
         <w:lastRenderedPageBreak/>
         <w:t>Functioneel ontwerp</w:t>
       </w:r>
-      <w:bookmarkEnd w:id="0"/>
+      <w:bookmarkEnd w:id="1"/>
     </w:p>
     <w:p>
       <w:pPr>
         <w:pStyle w:val="Kop2"/>
       </w:pPr>
-      <w:bookmarkStart w:id="1" w:name="_Toc3380638"/>
+      <w:bookmarkStart w:id="2" w:name="_Toc4673491"/>
       <w:proofErr w:type="spellStart"/>
       <w:r>
         <w:t>Use</w:t>
@@ -734,7 +1156,7 @@
       <w:r>
         <w:t xml:space="preserve"> cases:</w:t>
       </w:r>
-      <w:bookmarkEnd w:id="1"/>
+      <w:bookmarkEnd w:id="2"/>
     </w:p>
     <w:p>
       <w:pPr>
@@ -857,7 +1279,7 @@
       <w:pPr>
         <w:pStyle w:val="Kop2"/>
       </w:pPr>
-      <w:bookmarkStart w:id="2" w:name="_Toc3380639"/>
+      <w:bookmarkStart w:id="3" w:name="_Toc4673492"/>
       <w:proofErr w:type="spellStart"/>
       <w:r>
         <w:t>Use</w:t>
@@ -866,7 +1288,7 @@
       <w:r>
         <w:t xml:space="preserve"> case diagram</w:t>
       </w:r>
-      <w:bookmarkEnd w:id="2"/>
+      <w:bookmarkEnd w:id="3"/>
     </w:p>
     <w:tbl>
       <w:tblPr>
@@ -933,7 +1355,7 @@
       <w:pPr>
         <w:pStyle w:val="Kop2"/>
       </w:pPr>
-      <w:bookmarkStart w:id="3" w:name="_Toc3380640"/>
+      <w:bookmarkStart w:id="4" w:name="_Toc4673493"/>
       <w:proofErr w:type="spellStart"/>
       <w:r>
         <w:lastRenderedPageBreak/>
@@ -943,7 +1365,7 @@
       <w:r>
         <w:t xml:space="preserve"> case beschrijvingen</w:t>
       </w:r>
-      <w:bookmarkEnd w:id="3"/>
+      <w:bookmarkEnd w:id="4"/>
     </w:p>
     <w:tbl>
       <w:tblPr>
@@ -3173,12 +3595,12 @@
       <w:pPr>
         <w:pStyle w:val="Kop1"/>
       </w:pPr>
-      <w:bookmarkStart w:id="4" w:name="_Toc3380641"/>
+      <w:bookmarkStart w:id="5" w:name="_Toc4673494"/>
       <w:r>
         <w:lastRenderedPageBreak/>
         <w:t>Navigatie diagram</w:t>
       </w:r>
-      <w:bookmarkEnd w:id="4"/>
+      <w:bookmarkEnd w:id="5"/>
     </w:p>
     <w:p>
       <w:r>
@@ -3232,10 +3654,12 @@
       <w:pPr>
         <w:pStyle w:val="Kop1"/>
       </w:pPr>
+      <w:bookmarkStart w:id="6" w:name="_Toc4673495"/>
       <w:r>
         <w:lastRenderedPageBreak/>
         <w:t>Lijst van pagina’s</w:t>
       </w:r>
+      <w:bookmarkEnd w:id="6"/>
     </w:p>
     <w:tbl>
       <w:tblPr>
@@ -4104,11 +4528,13 @@
       <w:pPr>
         <w:pStyle w:val="Kop1"/>
       </w:pPr>
+      <w:bookmarkStart w:id="7" w:name="_Toc4673496"/>
       <w:proofErr w:type="spellStart"/>
       <w:r>
         <w:lastRenderedPageBreak/>
         <w:t>Wireframes</w:t>
       </w:r>
+      <w:bookmarkEnd w:id="7"/>
       <w:proofErr w:type="spellEnd"/>
       <w:r>
         <w:t xml:space="preserve"> </w:t>
@@ -4118,10 +4544,12 @@
       <w:pPr>
         <w:pStyle w:val="Kop2"/>
       </w:pPr>
+      <w:bookmarkStart w:id="8" w:name="_Toc4673497"/>
       <w:proofErr w:type="spellStart"/>
       <w:r>
         <w:t>Homescreen</w:t>
       </w:r>
+      <w:bookmarkEnd w:id="8"/>
       <w:proofErr w:type="spellEnd"/>
     </w:p>
     <w:p>
@@ -4170,9 +4598,11 @@
       <w:pPr>
         <w:pStyle w:val="Kop2"/>
       </w:pPr>
+      <w:bookmarkStart w:id="9" w:name="_Toc4673498"/>
       <w:r>
         <w:t>Activiteiten</w:t>
       </w:r>
+      <w:bookmarkEnd w:id="9"/>
     </w:p>
     <w:p>
       <w:r>
@@ -4221,10 +4651,12 @@
       <w:pPr>
         <w:pStyle w:val="Kop2"/>
       </w:pPr>
+      <w:bookmarkStart w:id="10" w:name="_Toc4673499"/>
       <w:r>
         <w:lastRenderedPageBreak/>
         <w:t>Contact</w:t>
       </w:r>
+      <w:bookmarkEnd w:id="10"/>
     </w:p>
     <w:p>
       <w:r>
@@ -4272,9 +4704,11 @@
       <w:pPr>
         <w:pStyle w:val="Kop2"/>
       </w:pPr>
+      <w:bookmarkStart w:id="11" w:name="_Toc4673500"/>
       <w:r>
         <w:t>Login</w:t>
       </w:r>
+      <w:bookmarkEnd w:id="11"/>
     </w:p>
     <w:p>
       <w:r>
@@ -4317,8 +4751,6 @@
           </wp:inline>
         </w:drawing>
       </w:r>
-      <w:bookmarkStart w:id="5" w:name="_GoBack"/>
-      <w:bookmarkEnd w:id="5"/>
     </w:p>
     <w:sectPr>
       <w:footerReference w:type="default" r:id="rId14"/>

</xml_diff>